<commit_message>
Dans la classe Femme, créez une méthode main() qui instancie un Homme et une Femme, et déclare que l'un est ami de l'autre
</commit_message>
<xml_diff>
--- a/refactpring.docx
+++ b/refactpring.docx
@@ -77,7 +77,15 @@
     </w:p>
     <w:p>
       <w:r>
-        <w:t xml:space="preserve">Si on déplace `toString()` </w:t>
+        <w:t>Si on déplace `</w:t>
+      </w:r>
+      <w:proofErr w:type="gramStart"/>
+      <w:r>
+        <w:t>toString(</w:t>
+      </w:r>
+      <w:proofErr w:type="gramEnd"/>
+      <w:r>
+        <w:t xml:space="preserve">)` </w:t>
       </w:r>
       <w:r>
         <w:t xml:space="preserve">dans les sous-classes (`Homme` et `Femme`), il y aura </w:t>
@@ -106,9 +114,511 @@
       </w:r>
       <w:r>
         <w:t>.</w:t>
+      </w:r>
+    </w:p>
+    <w:p/>
+    <w:p>
+      <w:pPr>
+        <w:rPr>
+          <w:u w:val="single"/>
+        </w:rPr>
+      </w:pPr>
+      <w:r>
+        <w:t xml:space="preserve">13. </w:t>
+      </w:r>
+      <w:r>
+        <w:rPr>
+          <w:u w:val="single"/>
+        </w:rPr>
+        <w:t xml:space="preserve">Dans la classe Femme, créez une méthode </w:t>
+      </w:r>
+      <w:proofErr w:type="gramStart"/>
+      <w:r>
+        <w:rPr>
+          <w:u w:val="single"/>
+        </w:rPr>
+        <w:t>main(</w:t>
+      </w:r>
+      <w:proofErr w:type="gramEnd"/>
+      <w:r>
+        <w:rPr>
+          <w:u w:val="single"/>
+        </w:rPr>
+        <w:t>) qui instancie un Homme et une Femme, et décla</w:t>
+      </w:r>
+      <w:r>
+        <w:rPr>
+          <w:u w:val="single"/>
+        </w:rPr>
+        <w:t xml:space="preserve">re que l'un est ami de l'autre </w:t>
+      </w:r>
+    </w:p>
+    <w:p>
+      <w:r>
+        <w:t>Code ajouter en plus dans ma classe Femme</w:t>
       </w:r>
       <w:bookmarkStart w:id="0" w:name="_GoBack"/>
       <w:bookmarkEnd w:id="0"/>
+      <w:r>
+        <w:t xml:space="preserve"> : </w:t>
+      </w:r>
+    </w:p>
+    <w:p>
+      <w:pPr>
+        <w:rPr>
+          <w:rFonts w:ascii="Consolas" w:hAnsi="Consolas"/>
+          <w:lang w:val="en-US"/>
+        </w:rPr>
+      </w:pPr>
+      <w:proofErr w:type="gramStart"/>
+      <w:r>
+        <w:rPr>
+          <w:rFonts w:ascii="Consolas" w:hAnsi="Consolas"/>
+          <w:lang w:val="en-US"/>
+        </w:rPr>
+        <w:t>public</w:t>
+      </w:r>
+      <w:proofErr w:type="gramEnd"/>
+      <w:r>
+        <w:rPr>
+          <w:rFonts w:ascii="Consolas" w:hAnsi="Consolas"/>
+          <w:lang w:val="en-US"/>
+        </w:rPr>
+        <w:t xml:space="preserve"> static void main(String[] </w:t>
+      </w:r>
+      <w:proofErr w:type="spellStart"/>
+      <w:r>
+        <w:rPr>
+          <w:rFonts w:ascii="Consolas" w:hAnsi="Consolas"/>
+          <w:lang w:val="en-US"/>
+        </w:rPr>
+        <w:t>args</w:t>
+      </w:r>
+      <w:proofErr w:type="spellEnd"/>
+      <w:r>
+        <w:rPr>
+          <w:rFonts w:ascii="Consolas" w:hAnsi="Consolas"/>
+          <w:lang w:val="en-US"/>
+        </w:rPr>
+        <w:t>) {</w:t>
+      </w:r>
+    </w:p>
+    <w:p>
+      <w:pPr>
+        <w:rPr>
+          <w:rFonts w:ascii="Consolas" w:hAnsi="Consolas"/>
+        </w:rPr>
+      </w:pPr>
+      <w:r>
+        <w:rPr>
+          <w:rFonts w:ascii="Consolas" w:hAnsi="Consolas"/>
+          <w:lang w:val="en-US"/>
+        </w:rPr>
+        <w:t xml:space="preserve">        </w:t>
+      </w:r>
+      <w:r>
+        <w:rPr>
+          <w:rFonts w:ascii="Consolas" w:hAnsi="Consolas"/>
+        </w:rPr>
+        <w:t xml:space="preserve">Femme </w:t>
+      </w:r>
+      <w:proofErr w:type="spellStart"/>
+      <w:r>
+        <w:rPr>
+          <w:rFonts w:ascii="Consolas" w:hAnsi="Consolas"/>
+        </w:rPr>
+        <w:t>manitra</w:t>
+      </w:r>
+      <w:proofErr w:type="spellEnd"/>
+      <w:r>
+        <w:rPr>
+          <w:rFonts w:ascii="Consolas" w:hAnsi="Consolas"/>
+        </w:rPr>
+        <w:t xml:space="preserve"> = new </w:t>
+      </w:r>
+      <w:proofErr w:type="gramStart"/>
+      <w:r>
+        <w:rPr>
+          <w:rFonts w:ascii="Consolas" w:hAnsi="Consolas"/>
+        </w:rPr>
+        <w:t>Femme(</w:t>
+      </w:r>
+      <w:proofErr w:type="gramEnd"/>
+      <w:r>
+        <w:rPr>
+          <w:rFonts w:ascii="Consolas" w:hAnsi="Consolas"/>
+        </w:rPr>
+        <w:t>"RAVEL", "</w:t>
+      </w:r>
+      <w:proofErr w:type="spellStart"/>
+      <w:r>
+        <w:rPr>
+          <w:rFonts w:ascii="Consolas" w:hAnsi="Consolas"/>
+        </w:rPr>
+        <w:t>Manitra</w:t>
+      </w:r>
+      <w:proofErr w:type="spellEnd"/>
+      <w:r>
+        <w:rPr>
+          <w:rFonts w:ascii="Consolas" w:hAnsi="Consolas"/>
+        </w:rPr>
+        <w:t>", 20);</w:t>
+      </w:r>
+    </w:p>
+    <w:p>
+      <w:pPr>
+        <w:rPr>
+          <w:rFonts w:ascii="Consolas" w:hAnsi="Consolas"/>
+        </w:rPr>
+      </w:pPr>
+      <w:r>
+        <w:rPr>
+          <w:rFonts w:ascii="Consolas" w:hAnsi="Consolas"/>
+        </w:rPr>
+        <w:t xml:space="preserve">        Homme </w:t>
+      </w:r>
+      <w:proofErr w:type="spellStart"/>
+      <w:r>
+        <w:rPr>
+          <w:rFonts w:ascii="Consolas" w:hAnsi="Consolas"/>
+        </w:rPr>
+        <w:t>rina</w:t>
+      </w:r>
+      <w:proofErr w:type="spellEnd"/>
+      <w:r>
+        <w:rPr>
+          <w:rFonts w:ascii="Consolas" w:hAnsi="Consolas"/>
+        </w:rPr>
+        <w:t xml:space="preserve"> = </w:t>
+      </w:r>
+      <w:r>
+        <w:rPr>
+          <w:rFonts w:ascii="Consolas" w:hAnsi="Consolas"/>
+        </w:rPr>
+        <w:t xml:space="preserve">new </w:t>
+      </w:r>
+      <w:proofErr w:type="gramStart"/>
+      <w:r>
+        <w:rPr>
+          <w:rFonts w:ascii="Consolas" w:hAnsi="Consolas"/>
+        </w:rPr>
+        <w:t>Homme(</w:t>
+      </w:r>
+      <w:proofErr w:type="gramEnd"/>
+      <w:r>
+        <w:rPr>
+          <w:rFonts w:ascii="Consolas" w:hAnsi="Consolas"/>
+        </w:rPr>
+        <w:t>"RAVEL", "Rina", 25) ;</w:t>
+      </w:r>
+    </w:p>
+    <w:p>
+      <w:pPr>
+        <w:rPr>
+          <w:rFonts w:ascii="Consolas" w:hAnsi="Consolas"/>
+        </w:rPr>
+      </w:pPr>
+    </w:p>
+    <w:p>
+      <w:pPr>
+        <w:rPr>
+          <w:rFonts w:ascii="Consolas" w:hAnsi="Consolas"/>
+        </w:rPr>
+      </w:pPr>
+      <w:r>
+        <w:rPr>
+          <w:rFonts w:ascii="Consolas" w:hAnsi="Consolas"/>
+        </w:rPr>
+        <w:t xml:space="preserve">        </w:t>
+      </w:r>
+      <w:proofErr w:type="spellStart"/>
+      <w:r>
+        <w:rPr>
+          <w:rFonts w:ascii="Consolas" w:hAnsi="Consolas"/>
+        </w:rPr>
+        <w:t>rina.ami</w:t>
+      </w:r>
+      <w:proofErr w:type="spellEnd"/>
+      <w:r>
+        <w:rPr>
+          <w:rFonts w:ascii="Consolas" w:hAnsi="Consolas"/>
+        </w:rPr>
+        <w:t>(</w:t>
+      </w:r>
+      <w:proofErr w:type="spellStart"/>
+      <w:r>
+        <w:rPr>
+          <w:rFonts w:ascii="Consolas" w:hAnsi="Consolas"/>
+        </w:rPr>
+        <w:t>manitra</w:t>
+      </w:r>
+      <w:proofErr w:type="spellEnd"/>
+      <w:r>
+        <w:rPr>
+          <w:rFonts w:ascii="Consolas" w:hAnsi="Consolas"/>
+        </w:rPr>
+        <w:t>);</w:t>
+      </w:r>
+    </w:p>
+    <w:p>
+      <w:pPr>
+        <w:rPr>
+          <w:rFonts w:ascii="Consolas" w:hAnsi="Consolas"/>
+        </w:rPr>
+      </w:pPr>
+    </w:p>
+    <w:p>
+      <w:pPr>
+        <w:rPr>
+          <w:rFonts w:ascii="Consolas" w:hAnsi="Consolas"/>
+        </w:rPr>
+      </w:pPr>
+      <w:r>
+        <w:rPr>
+          <w:rFonts w:ascii="Consolas" w:hAnsi="Consolas"/>
+        </w:rPr>
+        <w:t xml:space="preserve">        </w:t>
+      </w:r>
+      <w:proofErr w:type="spellStart"/>
+      <w:r>
+        <w:rPr>
+          <w:rFonts w:ascii="Consolas" w:hAnsi="Consolas"/>
+        </w:rPr>
+        <w:t>System.out.println</w:t>
+      </w:r>
+      <w:proofErr w:type="spellEnd"/>
+      <w:r>
+        <w:rPr>
+          <w:rFonts w:ascii="Consolas" w:hAnsi="Consolas"/>
+        </w:rPr>
+        <w:t xml:space="preserve">("Amis de </w:t>
+      </w:r>
+      <w:proofErr w:type="spellStart"/>
+      <w:r>
+        <w:rPr>
+          <w:rFonts w:ascii="Consolas" w:hAnsi="Consolas"/>
+        </w:rPr>
+        <w:t>Manitra</w:t>
+      </w:r>
+      <w:proofErr w:type="spellEnd"/>
+      <w:r>
+        <w:rPr>
+          <w:rFonts w:ascii="Consolas" w:hAnsi="Consolas"/>
+        </w:rPr>
+        <w:t xml:space="preserve"> : " + </w:t>
+      </w:r>
+      <w:proofErr w:type="spellStart"/>
+      <w:proofErr w:type="gramStart"/>
+      <w:r>
+        <w:rPr>
+          <w:rFonts w:ascii="Consolas" w:hAnsi="Consolas"/>
+        </w:rPr>
+        <w:t>manitra.getAmis</w:t>
+      </w:r>
+      <w:proofErr w:type="spellEnd"/>
+      <w:proofErr w:type="gramEnd"/>
+      <w:r>
+        <w:rPr>
+          <w:rFonts w:ascii="Consolas" w:hAnsi="Consolas"/>
+        </w:rPr>
+        <w:t>());</w:t>
+      </w:r>
+    </w:p>
+    <w:p>
+      <w:pPr>
+        <w:rPr>
+          <w:rFonts w:ascii="Consolas" w:hAnsi="Consolas"/>
+        </w:rPr>
+      </w:pPr>
+      <w:r>
+        <w:rPr>
+          <w:rFonts w:ascii="Consolas" w:hAnsi="Consolas"/>
+        </w:rPr>
+        <w:t xml:space="preserve">        </w:t>
+      </w:r>
+      <w:proofErr w:type="spellStart"/>
+      <w:r>
+        <w:rPr>
+          <w:rFonts w:ascii="Consolas" w:hAnsi="Consolas"/>
+        </w:rPr>
+        <w:t>System.out.println</w:t>
+      </w:r>
+      <w:proofErr w:type="spellEnd"/>
+      <w:r>
+        <w:rPr>
+          <w:rFonts w:ascii="Consolas" w:hAnsi="Consolas"/>
+        </w:rPr>
+        <w:t>("Amis</w:t>
+      </w:r>
+      <w:r>
+        <w:rPr>
+          <w:rFonts w:ascii="Consolas" w:hAnsi="Consolas"/>
+        </w:rPr>
+        <w:t xml:space="preserve"> de Rina : " + </w:t>
+      </w:r>
+      <w:proofErr w:type="spellStart"/>
+      <w:proofErr w:type="gramStart"/>
+      <w:r>
+        <w:rPr>
+          <w:rFonts w:ascii="Consolas" w:hAnsi="Consolas"/>
+        </w:rPr>
+        <w:t>rina.getAmis</w:t>
+      </w:r>
+      <w:proofErr w:type="spellEnd"/>
+      <w:proofErr w:type="gramEnd"/>
+      <w:r>
+        <w:rPr>
+          <w:rFonts w:ascii="Consolas" w:hAnsi="Consolas"/>
+        </w:rPr>
+        <w:t>());</w:t>
+      </w:r>
+    </w:p>
+    <w:p>
+      <w:pPr>
+        <w:rPr>
+          <w:rFonts w:ascii="Consolas" w:hAnsi="Consolas"/>
+        </w:rPr>
+      </w:pPr>
+      <w:r>
+        <w:rPr>
+          <w:rFonts w:ascii="Consolas" w:hAnsi="Consolas"/>
+        </w:rPr>
+        <w:t>}</w:t>
+      </w:r>
+    </w:p>
+    <w:p>
+      <w:pPr>
+        <w:rPr>
+          <w:rFonts w:ascii="Consolas" w:hAnsi="Consolas"/>
+        </w:rPr>
+      </w:pPr>
+    </w:p>
+    <w:p>
+      <w:pPr>
+        <w:rPr>
+          <w:rFonts w:cstheme="minorHAnsi"/>
+        </w:rPr>
+      </w:pPr>
+      <w:r>
+        <w:rPr>
+          <w:rFonts w:cstheme="minorHAnsi"/>
+        </w:rPr>
+        <w:t xml:space="preserve">Après </w:t>
+      </w:r>
+      <w:r>
+        <w:rPr>
+          <w:rFonts w:cstheme="minorHAnsi"/>
+        </w:rPr>
+        <w:t xml:space="preserve">l’avoir exécuté dans </w:t>
+      </w:r>
+      <w:proofErr w:type="spellStart"/>
+      <w:r>
+        <w:rPr>
+          <w:rFonts w:cstheme="minorHAnsi"/>
+        </w:rPr>
+        <w:t>eclipse</w:t>
+      </w:r>
+      <w:proofErr w:type="spellEnd"/>
+      <w:r>
+        <w:rPr>
+          <w:rFonts w:cstheme="minorHAnsi"/>
+        </w:rPr>
+        <w:t>, dans ma console ca affiche :</w:t>
+      </w:r>
+      <w:r>
+        <w:rPr>
+          <w:rFonts w:cstheme="minorHAnsi"/>
+        </w:rPr>
+        <w:br/>
+      </w:r>
+      <w:r>
+        <w:rPr>
+          <w:rFonts w:cstheme="minorHAnsi"/>
+        </w:rPr>
+        <w:br/>
+        <w:t>Console</w:t>
+      </w:r>
+    </w:p>
+    <w:p>
+      <w:pPr>
+        <w:rPr>
+          <w:rFonts w:ascii="Consolas" w:hAnsi="Consolas" w:cstheme="minorHAnsi"/>
+        </w:rPr>
+      </w:pPr>
+      <w:r>
+        <w:rPr>
+          <w:rFonts w:ascii="Consolas" w:hAnsi="Consolas" w:cstheme="minorHAnsi"/>
+        </w:rPr>
+        <w:t xml:space="preserve">Rina ami avec </w:t>
+      </w:r>
+      <w:proofErr w:type="spellStart"/>
+      <w:r>
+        <w:rPr>
+          <w:rFonts w:ascii="Consolas" w:hAnsi="Consolas" w:cstheme="minorHAnsi"/>
+        </w:rPr>
+        <w:t>Manitra</w:t>
+      </w:r>
+      <w:proofErr w:type="spellEnd"/>
+      <w:r>
+        <w:rPr>
+          <w:rFonts w:ascii="Consolas" w:hAnsi="Consolas" w:cstheme="minorHAnsi"/>
+        </w:rPr>
+        <w:t>.</w:t>
+      </w:r>
+    </w:p>
+    <w:p>
+      <w:pPr>
+        <w:rPr>
+          <w:rFonts w:ascii="Consolas" w:hAnsi="Consolas" w:cstheme="minorHAnsi"/>
+        </w:rPr>
+      </w:pPr>
+      <w:r>
+        <w:rPr>
+          <w:rFonts w:ascii="Consolas" w:hAnsi="Consolas" w:cstheme="minorHAnsi"/>
+        </w:rPr>
+        <w:t xml:space="preserve">Amis de </w:t>
+      </w:r>
+      <w:proofErr w:type="spellStart"/>
+      <w:r>
+        <w:rPr>
+          <w:rFonts w:ascii="Consolas" w:hAnsi="Consolas" w:cstheme="minorHAnsi"/>
+        </w:rPr>
+        <w:t>Manitra</w:t>
+      </w:r>
+      <w:proofErr w:type="spellEnd"/>
+      <w:r>
+        <w:rPr>
+          <w:rFonts w:ascii="Consolas" w:hAnsi="Consolas" w:cstheme="minorHAnsi"/>
+        </w:rPr>
+        <w:t xml:space="preserve"> : [RAVEL Rina - 25 ans]</w:t>
+      </w:r>
+    </w:p>
+    <w:p>
+      <w:pPr>
+        <w:rPr>
+          <w:rFonts w:ascii="Consolas" w:hAnsi="Consolas" w:cstheme="minorHAnsi"/>
+        </w:rPr>
+      </w:pPr>
+      <w:r>
+        <w:rPr>
+          <w:rFonts w:ascii="Consolas" w:hAnsi="Consolas" w:cstheme="minorHAnsi"/>
+        </w:rPr>
+        <w:t xml:space="preserve">Amis de Rina : [RAVEL </w:t>
+      </w:r>
+      <w:proofErr w:type="spellStart"/>
+      <w:r>
+        <w:rPr>
+          <w:rFonts w:ascii="Consolas" w:hAnsi="Consolas" w:cstheme="minorHAnsi"/>
+        </w:rPr>
+        <w:t>Manitra</w:t>
+      </w:r>
+      <w:proofErr w:type="spellEnd"/>
+      <w:r>
+        <w:rPr>
+          <w:rFonts w:ascii="Consolas" w:hAnsi="Consolas" w:cstheme="minorHAnsi"/>
+        </w:rPr>
+        <w:t xml:space="preserve"> - 20 ans]</w:t>
+      </w:r>
     </w:p>
     <w:sectPr>
       <w:pgSz w:w="12240" w:h="15840"/>

</xml_diff>